<commit_message>
* Update database scheme
</commit_message>
<xml_diff>
--- a/DB scheme.docx
+++ b/DB scheme.docx
@@ -13,6 +13,340 @@
             <v:path arrowok="t" fillok="f" o:connecttype="none"/>
             <o:lock v:ext="edit" shapetype="t"/>
           </v:shapetype>
+          <v:shape id="_x0000_s1117" type="#_x0000_t32" style="position:absolute;margin-left:465.65pt;margin-top:188pt;width:42.2pt;height:0;flip:x;z-index:251717632" o:connectortype="straight"/>
+        </w:pict>
+      </w:r>
+      <w:r>
+        <w:rPr>
+          <w:noProof/>
+          <w:lang w:eastAsia="ru-RU"/>
+        </w:rPr>
+        <w:pict>
+          <v:rect id="_x0000_s1032" style="position:absolute;margin-left:507.85pt;margin-top:54.45pt;width:99.85pt;height:184.25pt;z-index:251664384">
+            <v:textbox style="mso-next-textbox:#_x0000_s1032" inset="0,0,0,0">
+              <w:txbxContent>
+                <w:tbl>
+                  <w:tblPr>
+                    <w:tblStyle w:val="TableGrid"/>
+                    <w:tblW w:w="0" w:type="auto"/>
+                    <w:tblInd w:w="108" w:type="dxa"/>
+                    <w:tblLook w:val="04A0"/>
+                  </w:tblPr>
+                  <w:tblGrid>
+                    <w:gridCol w:w="1985"/>
+                  </w:tblGrid>
+                  <w:tr>
+                    <w:tc>
+                      <w:tcPr>
+                        <w:tcW w:w="1985" w:type="dxa"/>
+                        <w:shd w:val="pct25" w:color="auto" w:fill="auto"/>
+                      </w:tcPr>
+                      <w:p>
+                        <w:pPr>
+                          <w:jc w:val="center"/>
+                          <w:rPr>
+                            <w:b/>
+                            <w:lang w:val="en-US"/>
+                          </w:rPr>
+                        </w:pPr>
+                        <w:r>
+                          <w:rPr>
+                            <w:b/>
+                            <w:lang w:val="en-US"/>
+                          </w:rPr>
+                          <w:t>transactions</w:t>
+                        </w:r>
+                      </w:p>
+                    </w:tc>
+                  </w:tr>
+                  <w:tr>
+                    <w:tc>
+                      <w:tcPr>
+                        <w:tcW w:w="1985" w:type="dxa"/>
+                      </w:tcPr>
+                      <w:p>
+                        <w:pPr>
+                          <w:rPr>
+                            <w:lang w:val="en-US"/>
+                          </w:rPr>
+                        </w:pPr>
+                        <w:r>
+                          <w:rPr>
+                            <w:lang w:val="en-US"/>
+                          </w:rPr>
+                          <w:t>id</w:t>
+                        </w:r>
+                      </w:p>
+                    </w:tc>
+                  </w:tr>
+                  <w:tr>
+                    <w:tc>
+                      <w:tcPr>
+                        <w:tcW w:w="1985" w:type="dxa"/>
+                      </w:tcPr>
+                      <w:p>
+                        <w:pPr>
+                          <w:rPr>
+                            <w:lang w:val="en-US"/>
+                          </w:rPr>
+                        </w:pPr>
+                        <w:proofErr w:type="spellStart"/>
+                        <w:r>
+                          <w:rPr>
+                            <w:lang w:val="en-US"/>
+                          </w:rPr>
+                          <w:t>user</w:t>
+                        </w:r>
+                        <w:r>
+                          <w:rPr>
+                            <w:lang w:val="en-US"/>
+                          </w:rPr>
+                          <w:t>_id</w:t>
+                        </w:r>
+                        <w:proofErr w:type="spellEnd"/>
+                      </w:p>
+                    </w:tc>
+                  </w:tr>
+                  <w:tr>
+                    <w:tc>
+                      <w:tcPr>
+                        <w:tcW w:w="1985" w:type="dxa"/>
+                      </w:tcPr>
+                      <w:p>
+                        <w:pPr>
+                          <w:rPr>
+                            <w:lang w:val="en-US"/>
+                          </w:rPr>
+                        </w:pPr>
+                        <w:proofErr w:type="spellStart"/>
+                        <w:r>
+                          <w:rPr>
+                            <w:lang w:val="en-US"/>
+                          </w:rPr>
+                          <w:t>src</w:t>
+                        </w:r>
+                        <w:r>
+                          <w:rPr>
+                            <w:lang w:val="en-US"/>
+                          </w:rPr>
+                          <w:t>_id</w:t>
+                        </w:r>
+                        <w:proofErr w:type="spellEnd"/>
+                      </w:p>
+                    </w:tc>
+                  </w:tr>
+                  <w:tr>
+                    <w:tc>
+                      <w:tcPr>
+                        <w:tcW w:w="1985" w:type="dxa"/>
+                      </w:tcPr>
+                      <w:p>
+                        <w:pPr>
+                          <w:rPr>
+                            <w:lang w:val="en-US"/>
+                          </w:rPr>
+                        </w:pPr>
+                        <w:proofErr w:type="spellStart"/>
+                        <w:r>
+                          <w:rPr>
+                            <w:lang w:val="en-US"/>
+                          </w:rPr>
+                          <w:t>dest_id</w:t>
+                        </w:r>
+                        <w:proofErr w:type="spellEnd"/>
+                      </w:p>
+                    </w:tc>
+                  </w:tr>
+                  <w:tr>
+                    <w:tc>
+                      <w:tcPr>
+                        <w:tcW w:w="1985" w:type="dxa"/>
+                      </w:tcPr>
+                      <w:p>
+                        <w:pPr>
+                          <w:rPr>
+                            <w:lang w:val="en-US"/>
+                          </w:rPr>
+                        </w:pPr>
+                        <w:r>
+                          <w:rPr>
+                            <w:lang w:val="en-US"/>
+                          </w:rPr>
+                          <w:t>type</w:t>
+                        </w:r>
+                      </w:p>
+                    </w:tc>
+                  </w:tr>
+                  <w:tr>
+                    <w:tc>
+                      <w:tcPr>
+                        <w:tcW w:w="1985" w:type="dxa"/>
+                      </w:tcPr>
+                      <w:p>
+                        <w:pPr>
+                          <w:rPr>
+                            <w:lang w:val="en-US"/>
+                          </w:rPr>
+                        </w:pPr>
+                        <w:proofErr w:type="spellStart"/>
+                        <w:r>
+                          <w:rPr>
+                            <w:lang w:val="en-US"/>
+                          </w:rPr>
+                          <w:t>src_</w:t>
+                        </w:r>
+                        <w:r>
+                          <w:rPr>
+                            <w:lang w:val="en-US"/>
+                          </w:rPr>
+                          <w:t>amount</w:t>
+                        </w:r>
+                        <w:proofErr w:type="spellEnd"/>
+                      </w:p>
+                    </w:tc>
+                  </w:tr>
+                  <w:tr>
+                    <w:tc>
+                      <w:tcPr>
+                        <w:tcW w:w="1985" w:type="dxa"/>
+                      </w:tcPr>
+                      <w:p>
+                        <w:pPr>
+                          <w:rPr>
+                            <w:lang w:val="en-US"/>
+                          </w:rPr>
+                        </w:pPr>
+                        <w:proofErr w:type="spellStart"/>
+                        <w:r>
+                          <w:rPr>
+                            <w:lang w:val="en-US"/>
+                          </w:rPr>
+                          <w:t>dest_amount</w:t>
+                        </w:r>
+                        <w:proofErr w:type="spellEnd"/>
+                      </w:p>
+                    </w:tc>
+                  </w:tr>
+                  <w:tr>
+                    <w:tc>
+                      <w:tcPr>
+                        <w:tcW w:w="1985" w:type="dxa"/>
+                      </w:tcPr>
+                      <w:p>
+                        <w:pPr>
+                          <w:rPr>
+                            <w:lang w:val="en-US"/>
+                          </w:rPr>
+                        </w:pPr>
+                        <w:proofErr w:type="spellStart"/>
+                        <w:r>
+                          <w:rPr>
+                            <w:lang w:val="en-US"/>
+                          </w:rPr>
+                          <w:t>src_curr</w:t>
+                        </w:r>
+                        <w:proofErr w:type="spellEnd"/>
+                      </w:p>
+                    </w:tc>
+                  </w:tr>
+                  <w:tr>
+                    <w:tc>
+                      <w:tcPr>
+                        <w:tcW w:w="1985" w:type="dxa"/>
+                      </w:tcPr>
+                      <w:p>
+                        <w:pPr>
+                          <w:rPr>
+                            <w:lang w:val="en-US"/>
+                          </w:rPr>
+                        </w:pPr>
+                        <w:proofErr w:type="spellStart"/>
+                        <w:r>
+                          <w:rPr>
+                            <w:lang w:val="en-US"/>
+                          </w:rPr>
+                          <w:t>dest_curr</w:t>
+                        </w:r>
+                        <w:proofErr w:type="spellEnd"/>
+                      </w:p>
+                    </w:tc>
+                  </w:tr>
+                  <w:tr>
+                    <w:tc>
+                      <w:tcPr>
+                        <w:tcW w:w="1985" w:type="dxa"/>
+                      </w:tcPr>
+                      <w:p>
+                        <w:pPr>
+                          <w:rPr>
+                            <w:lang w:val="en-US"/>
+                          </w:rPr>
+                        </w:pPr>
+                        <w:r>
+                          <w:rPr>
+                            <w:lang w:val="en-US"/>
+                          </w:rPr>
+                          <w:t>date</w:t>
+                        </w:r>
+                      </w:p>
+                    </w:tc>
+                  </w:tr>
+                  <w:tr>
+                    <w:tc>
+                      <w:tcPr>
+                        <w:tcW w:w="1985" w:type="dxa"/>
+                      </w:tcPr>
+                      <w:p>
+                        <w:pPr>
+                          <w:rPr>
+                            <w:lang w:val="en-US"/>
+                          </w:rPr>
+                        </w:pPr>
+                        <w:r>
+                          <w:rPr>
+                            <w:lang w:val="en-US"/>
+                          </w:rPr>
+                          <w:t>comment</w:t>
+                        </w:r>
+                      </w:p>
+                    </w:tc>
+                  </w:tr>
+                  <w:tr>
+                    <w:trPr>
+                      <w:trHeight w:val="335"/>
+                    </w:trPr>
+                    <w:tc>
+                      <w:tcPr>
+                        <w:tcW w:w="1985" w:type="dxa"/>
+                      </w:tcPr>
+                      <w:p>
+                        <w:pPr>
+                          <w:rPr>
+                            <w:lang w:val="en-US"/>
+                          </w:rPr>
+                        </w:pPr>
+                        <w:r>
+                          <w:rPr>
+                            <w:lang w:val="en-US"/>
+                          </w:rPr>
+                          <w:t>pos</w:t>
+                        </w:r>
+                      </w:p>
+                    </w:tc>
+                  </w:tr>
+                </w:tbl>
+                <w:p/>
+              </w:txbxContent>
+            </v:textbox>
+          </v:rect>
+        </w:pict>
+      </w:r>
+      <w:r>
+        <w:rPr>
+          <w:noProof/>
+          <w:lang w:eastAsia="ru-RU"/>
+        </w:rPr>
+        <w:pict>
           <v:shape id="_x0000_s1115" type="#_x0000_t32" style="position:absolute;margin-left:191.4pt;margin-top:250.95pt;width:50.6pt;height:0;flip:x;z-index:251716608" o:connectortype="straight"/>
         </w:pict>
       </w:r>
@@ -552,299 +886,6 @@
                           <w:t>owner_id</w:t>
                         </w:r>
                         <w:proofErr w:type="spellEnd"/>
-                      </w:p>
-                    </w:tc>
-                  </w:tr>
-                </w:tbl>
-                <w:p/>
-              </w:txbxContent>
-            </v:textbox>
-          </v:rect>
-        </w:pict>
-      </w:r>
-      <w:r>
-        <w:rPr>
-          <w:noProof/>
-          <w:lang w:eastAsia="ru-RU"/>
-        </w:rPr>
-        <w:pict>
-          <v:rect id="_x0000_s1032" style="position:absolute;margin-left:507.85pt;margin-top:54.45pt;width:99.85pt;height:171.5pt;z-index:251664384">
-            <v:textbox style="mso-next-textbox:#_x0000_s1032" inset="0,0,0,0">
-              <w:txbxContent>
-                <w:tbl>
-                  <w:tblPr>
-                    <w:tblStyle w:val="TableGrid"/>
-                    <w:tblW w:w="0" w:type="auto"/>
-                    <w:tblInd w:w="108" w:type="dxa"/>
-                    <w:tblLook w:val="04A0"/>
-                  </w:tblPr>
-                  <w:tblGrid>
-                    <w:gridCol w:w="1985"/>
-                  </w:tblGrid>
-                  <w:tr>
-                    <w:tc>
-                      <w:tcPr>
-                        <w:tcW w:w="1985" w:type="dxa"/>
-                        <w:shd w:val="pct25" w:color="auto" w:fill="auto"/>
-                      </w:tcPr>
-                      <w:p>
-                        <w:pPr>
-                          <w:jc w:val="center"/>
-                          <w:rPr>
-                            <w:b/>
-                            <w:lang w:val="en-US"/>
-                          </w:rPr>
-                        </w:pPr>
-                        <w:r>
-                          <w:rPr>
-                            <w:b/>
-                            <w:lang w:val="en-US"/>
-                          </w:rPr>
-                          <w:t>transactions</w:t>
-                        </w:r>
-                      </w:p>
-                    </w:tc>
-                  </w:tr>
-                  <w:tr>
-                    <w:tc>
-                      <w:tcPr>
-                        <w:tcW w:w="1985" w:type="dxa"/>
-                      </w:tcPr>
-                      <w:p>
-                        <w:pPr>
-                          <w:rPr>
-                            <w:lang w:val="en-US"/>
-                          </w:rPr>
-                        </w:pPr>
-                        <w:r>
-                          <w:rPr>
-                            <w:lang w:val="en-US"/>
-                          </w:rPr>
-                          <w:t>id</w:t>
-                        </w:r>
-                      </w:p>
-                    </w:tc>
-                  </w:tr>
-                  <w:tr>
-                    <w:tc>
-                      <w:tcPr>
-                        <w:tcW w:w="1985" w:type="dxa"/>
-                      </w:tcPr>
-                      <w:p>
-                        <w:pPr>
-                          <w:rPr>
-                            <w:lang w:val="en-US"/>
-                          </w:rPr>
-                        </w:pPr>
-                        <w:proofErr w:type="spellStart"/>
-                        <w:r>
-                          <w:rPr>
-                            <w:lang w:val="en-US"/>
-                          </w:rPr>
-                          <w:t>user</w:t>
-                        </w:r>
-                        <w:r>
-                          <w:rPr>
-                            <w:lang w:val="en-US"/>
-                          </w:rPr>
-                          <w:t>_id</w:t>
-                        </w:r>
-                        <w:proofErr w:type="spellEnd"/>
-                      </w:p>
-                    </w:tc>
-                  </w:tr>
-                  <w:tr>
-                    <w:tc>
-                      <w:tcPr>
-                        <w:tcW w:w="1985" w:type="dxa"/>
-                      </w:tcPr>
-                      <w:p>
-                        <w:pPr>
-                          <w:rPr>
-                            <w:lang w:val="en-US"/>
-                          </w:rPr>
-                        </w:pPr>
-                        <w:proofErr w:type="spellStart"/>
-                        <w:r>
-                          <w:rPr>
-                            <w:lang w:val="en-US"/>
-                          </w:rPr>
-                          <w:t>src</w:t>
-                        </w:r>
-                        <w:r>
-                          <w:rPr>
-                            <w:lang w:val="en-US"/>
-                          </w:rPr>
-                          <w:t>_id</w:t>
-                        </w:r>
-                        <w:proofErr w:type="spellEnd"/>
-                      </w:p>
-                    </w:tc>
-                  </w:tr>
-                  <w:tr>
-                    <w:tc>
-                      <w:tcPr>
-                        <w:tcW w:w="1985" w:type="dxa"/>
-                      </w:tcPr>
-                      <w:p>
-                        <w:pPr>
-                          <w:rPr>
-                            <w:lang w:val="en-US"/>
-                          </w:rPr>
-                        </w:pPr>
-                        <w:proofErr w:type="spellStart"/>
-                        <w:r>
-                          <w:rPr>
-                            <w:lang w:val="en-US"/>
-                          </w:rPr>
-                          <w:t>dest_id</w:t>
-                        </w:r>
-                        <w:proofErr w:type="spellEnd"/>
-                      </w:p>
-                    </w:tc>
-                  </w:tr>
-                  <w:tr>
-                    <w:tc>
-                      <w:tcPr>
-                        <w:tcW w:w="1985" w:type="dxa"/>
-                      </w:tcPr>
-                      <w:p>
-                        <w:pPr>
-                          <w:rPr>
-                            <w:lang w:val="en-US"/>
-                          </w:rPr>
-                        </w:pPr>
-                        <w:r>
-                          <w:rPr>
-                            <w:lang w:val="en-US"/>
-                          </w:rPr>
-                          <w:t>type</w:t>
-                        </w:r>
-                      </w:p>
-                    </w:tc>
-                  </w:tr>
-                  <w:tr>
-                    <w:tc>
-                      <w:tcPr>
-                        <w:tcW w:w="1985" w:type="dxa"/>
-                      </w:tcPr>
-                      <w:p>
-                        <w:pPr>
-                          <w:rPr>
-                            <w:lang w:val="en-US"/>
-                          </w:rPr>
-                        </w:pPr>
-                        <w:r>
-                          <w:rPr>
-                            <w:lang w:val="en-US"/>
-                          </w:rPr>
-                          <w:t>amount</w:t>
-                        </w:r>
-                      </w:p>
-                    </w:tc>
-                  </w:tr>
-                  <w:tr>
-                    <w:tc>
-                      <w:tcPr>
-                        <w:tcW w:w="1985" w:type="dxa"/>
-                      </w:tcPr>
-                      <w:p>
-                        <w:pPr>
-                          <w:rPr>
-                            <w:lang w:val="en-US"/>
-                          </w:rPr>
-                        </w:pPr>
-                        <w:r>
-                          <w:rPr>
-                            <w:lang w:val="en-US"/>
-                          </w:rPr>
-                          <w:t>charge</w:t>
-                        </w:r>
-                      </w:p>
-                    </w:tc>
-                  </w:tr>
-                  <w:tr>
-                    <w:tc>
-                      <w:tcPr>
-                        <w:tcW w:w="1985" w:type="dxa"/>
-                      </w:tcPr>
-                      <w:p>
-                        <w:pPr>
-                          <w:rPr>
-                            <w:lang w:val="en-US"/>
-                          </w:rPr>
-                        </w:pPr>
-                        <w:proofErr w:type="spellStart"/>
-                        <w:r>
-                          <w:rPr>
-                            <w:lang w:val="en-US"/>
-                          </w:rPr>
-                          <w:t>curr_id</w:t>
-                        </w:r>
-                        <w:proofErr w:type="spellEnd"/>
-                      </w:p>
-                    </w:tc>
-                  </w:tr>
-                  <w:tr>
-                    <w:tc>
-                      <w:tcPr>
-                        <w:tcW w:w="1985" w:type="dxa"/>
-                      </w:tcPr>
-                      <w:p>
-                        <w:pPr>
-                          <w:rPr>
-                            <w:lang w:val="en-US"/>
-                          </w:rPr>
-                        </w:pPr>
-                        <w:r>
-                          <w:rPr>
-                            <w:lang w:val="en-US"/>
-                          </w:rPr>
-                          <w:t>date</w:t>
-                        </w:r>
-                      </w:p>
-                    </w:tc>
-                  </w:tr>
-                  <w:tr>
-                    <w:tc>
-                      <w:tcPr>
-                        <w:tcW w:w="1985" w:type="dxa"/>
-                      </w:tcPr>
-                      <w:p>
-                        <w:pPr>
-                          <w:rPr>
-                            <w:lang w:val="en-US"/>
-                          </w:rPr>
-                        </w:pPr>
-                        <w:r>
-                          <w:rPr>
-                            <w:lang w:val="en-US"/>
-                          </w:rPr>
-                          <w:t>comment</w:t>
-                        </w:r>
-                      </w:p>
-                    </w:tc>
-                  </w:tr>
-                  <w:tr>
-                    <w:trPr>
-                      <w:trHeight w:val="335"/>
-                    </w:trPr>
-                    <w:tc>
-                      <w:tcPr>
-                        <w:tcW w:w="1985" w:type="dxa"/>
-                      </w:tcPr>
-                      <w:p>
-                        <w:pPr>
-                          <w:rPr>
-                            <w:lang w:val="en-US"/>
-                          </w:rPr>
-                        </w:pPr>
-                        <w:r>
-                          <w:rPr>
-                            <w:lang w:val="en-US"/>
-                          </w:rPr>
-                          <w:t>pos</w:t>
-                        </w:r>
                       </w:p>
                     </w:tc>
                   </w:tr>
@@ -1163,7 +1204,7 @@
                       <w:szCs w:val="24"/>
                       <w:lang w:val="en-US"/>
                     </w:rPr>
-                    <w:t>2</w:t>
+                    <w:t>3</w:t>
                   </w:r>
                 </w:p>
               </w:txbxContent>
@@ -1729,7 +1770,7 @@
 </file>
 
 <file path=customXml/itemProps1.xml><?xml version="1.0" encoding="utf-8"?>
-<ds:datastoreItem xmlns:ds="http://schemas.openxmlformats.org/officeDocument/2006/customXml" ds:itemID="{61152120-3F2C-4DCA-BBAD-53A67DEA8E68}">
+<ds:datastoreItem xmlns:ds="http://schemas.openxmlformats.org/officeDocument/2006/customXml" ds:itemID="{DA3AD50A-5DDC-4A96-9769-BD504C71BAB9}">
   <ds:schemaRefs>
     <ds:schemaRef ds:uri="http://schemas.openxmlformats.org/officeDocument/2006/bibliography"/>
   </ds:schemaRefs>

</xml_diff>